<commit_message>
fix(EFP-16): fix export CV
</commit_message>
<xml_diff>
--- a/output.docx
+++ b/output.docx
@@ -21,7 +21,7 @@
           <w:szCs w:val="32"/>
           <w:lang w:val="vi-VN"/>
         </w:rPr>
-        <w:t xml:space="preserve">Chung</w:t>
+        <w:t xml:space="preserve">Thang</w:t>
       </w:r>
     </w:p>
     <w:p>
@@ -43,7 +43,7 @@
           <w:rFonts w:ascii="Century Gothic" w:eastAsia="Century Gothic" w:hAnsi="Century Gothic" w:cs="Century Gothic"/>
           <w:lang w:val="vi-VN"/>
         </w:rPr>
-        <w:t xml:space="preserve">undefined</w:t>
+        <w:t xml:space="preserve">80, An Hai Dong 1</w:t>
       </w:r>
     </w:p>
     <w:p>
@@ -68,7 +68,7 @@
           <w:rFonts w:ascii="Century Gothic" w:eastAsia="Century Gothic" w:hAnsi="Century Gothic" w:cs="Century Gothic"/>
           <w:lang w:val="vi-VN"/>
         </w:rPr>
-        <w:t xml:space="preserve">chung@example.com</w:t>
+        <w:t xml:space="preserve">thang@example.com</w:t>
       </w:r>
     </w:p>
     <w:p>
@@ -138,7 +138,7 @@
           <w:rFonts w:ascii="Century Gothic" w:hAnsi="Century Gothic" w:cs="Calibri"/>
           <w:lang w:val="en-US"/>
         </w:rPr>
-        <w:t xml:space="preserve">Front-end Developer</w:t>
+        <w:t xml:space="preserve">Back-end Developer</w:t>
       </w:r>
       <w:r>
         <w:rPr>
@@ -201,7 +201,7 @@
           <w:rFonts w:ascii="Century Gothic" w:eastAsia="Century Gothic" w:hAnsi="Century Gothic" w:cs="Century Gothic"/>
           <w:lang w:val="vi-VN"/>
         </w:rPr>
-        <w:t xml:space="preserve">HTML, .NET</w:t>
+        <w:t xml:space="preserve">Java, C#</w:t>
       </w:r>
     </w:p>
     <w:p>
@@ -225,7 +225,7 @@
           <w:bCs/>
           <w:lang w:val="vi-VN"/>
         </w:rPr>
-        <w:t xml:space="preserve">Docker, Github</w:t>
+        <w:t xml:space="preserve">GitHub, Docker</w:t>
       </w:r>
       <w:r>
         <w:rPr>
@@ -284,7 +284,7 @@
           <w:bCs/>
           <w:lang w:val="vi-VN"/>
         </w:rPr>
-        <w:t xml:space="preserve">Test Project 1</w:t>
+        <w:t xml:space="preserve">Projec 1</w:t>
       </w:r>
       <w:r>
         <w:rPr>
@@ -315,7 +315,7 @@
           <w:bCs/>
           <w:lang w:val="vi-VN"/>
         </w:rPr>
-        <w:t xml:space="preserve">Fe</w:t>
+        <w:t xml:space="preserve">Fullstack</w:t>
       </w:r>
       <w:r>
         <w:rPr>
@@ -489,7 +489,7 @@
           <w:bCs/>
           <w:lang w:val="vi-VN"/>
         </w:rPr>
-        <w:t xml:space="preserve">Test Project 2</w:t>
+        <w:t xml:space="preserve">Projec 2</w:t>
       </w:r>
       <w:r>
         <w:rPr>
@@ -520,7 +520,7 @@
           <w:bCs/>
           <w:lang w:val="vi-VN"/>
         </w:rPr>
-        <w:t xml:space="preserve">Fe</w:t>
+        <w:t xml:space="preserve">Fullstack</w:t>
       </w:r>
       <w:r>
         <w:rPr>
@@ -777,7 +777,7 @@
                 <w:rFonts w:ascii="Century Gothic" w:eastAsia="Century Gothic" w:hAnsi="Century Gothic" w:cs="Century Gothic"/>
                 <w:lang w:val="vi-VN"/>
               </w:rPr>
-              <w:t xml:space="preserve">test</w:t>
+              <w:t xml:space="preserve">Java</w:t>
             </w:r>
           </w:p>
         </w:tc>
@@ -797,7 +797,7 @@
                 <w:rFonts w:ascii="Century Gothic" w:eastAsia="Century Gothic" w:hAnsi="Century Gothic" w:cs="Century Gothic"/>
                 <w:lang w:val="vi-VN"/>
               </w:rPr>
-              <w:t xml:space="preserve">2</w:t>
+              <w:t xml:space="preserve">4</w:t>
             </w:r>
           </w:p>
         </w:tc>
@@ -819,7 +819,7 @@
                 <w:rFonts w:ascii="Century Gothic" w:eastAsia="Century Gothic" w:hAnsi="Century Gothic" w:cs="Century Gothic"/>
                 <w:lang w:val="vi-VN"/>
               </w:rPr>
-              <w:t xml:space="preserve">test2</w:t>
+              <w:t xml:space="preserve">C#</w:t>
             </w:r>
           </w:p>
         </w:tc>
@@ -840,6 +840,90 @@
                 <w:lang w:val="vi-VN"/>
               </w:rPr>
               <w:t xml:space="preserve">2</w:t>
+            </w:r>
+          </w:p>
+        </w:tc>
+      </w:tr>
+      <w:tr>
+        <w:tc>
+          <w:tcPr>
+            <w:tcW w:w="3225" w:type="dxa"/>
+          </w:tcPr>
+          <w:p>
+            <w:pPr>
+              <w:rPr>
+                <w:rFonts w:ascii="Century Gothic" w:eastAsia="Century Gothic" w:hAnsi="Century Gothic" w:cs="Century Gothic"/>
+                <w:lang w:val="vi-VN"/>
+              </w:rPr>
+            </w:pPr>
+            <w:r>
+              <w:rPr>
+                <w:rFonts w:ascii="Century Gothic" w:eastAsia="Century Gothic" w:hAnsi="Century Gothic" w:cs="Century Gothic"/>
+                <w:lang w:val="vi-VN"/>
+              </w:rPr>
+              <w:t xml:space="preserve">GitHub</w:t>
+            </w:r>
+          </w:p>
+        </w:tc>
+        <w:tc>
+          <w:tcPr>
+            <w:tcW w:w="3330" w:type="dxa"/>
+          </w:tcPr>
+          <w:p>
+            <w:pPr>
+              <w:rPr>
+                <w:rFonts w:ascii="Century Gothic" w:eastAsia="Century Gothic" w:hAnsi="Century Gothic" w:cs="Century Gothic"/>
+                <w:lang w:val="vi-VN"/>
+              </w:rPr>
+            </w:pPr>
+            <w:r>
+              <w:rPr>
+                <w:rFonts w:ascii="Century Gothic" w:eastAsia="Century Gothic" w:hAnsi="Century Gothic" w:cs="Century Gothic"/>
+                <w:lang w:val="vi-VN"/>
+              </w:rPr>
+              <w:t xml:space="preserve">1</w:t>
+            </w:r>
+          </w:p>
+        </w:tc>
+      </w:tr>
+      <w:tr>
+        <w:tc>
+          <w:tcPr>
+            <w:tcW w:w="3225" w:type="dxa"/>
+          </w:tcPr>
+          <w:p>
+            <w:pPr>
+              <w:rPr>
+                <w:rFonts w:ascii="Century Gothic" w:eastAsia="Century Gothic" w:hAnsi="Century Gothic" w:cs="Century Gothic"/>
+                <w:lang w:val="vi-VN"/>
+              </w:rPr>
+            </w:pPr>
+            <w:r>
+              <w:rPr>
+                <w:rFonts w:ascii="Century Gothic" w:eastAsia="Century Gothic" w:hAnsi="Century Gothic" w:cs="Century Gothic"/>
+                <w:lang w:val="vi-VN"/>
+              </w:rPr>
+              <w:t xml:space="preserve">Docker</w:t>
+            </w:r>
+          </w:p>
+        </w:tc>
+        <w:tc>
+          <w:tcPr>
+            <w:tcW w:w="3330" w:type="dxa"/>
+          </w:tcPr>
+          <w:p>
+            <w:pPr>
+              <w:rPr>
+                <w:rFonts w:ascii="Century Gothic" w:eastAsia="Century Gothic" w:hAnsi="Century Gothic" w:cs="Century Gothic"/>
+                <w:lang w:val="vi-VN"/>
+              </w:rPr>
+            </w:pPr>
+            <w:r>
+              <w:rPr>
+                <w:rFonts w:ascii="Century Gothic" w:eastAsia="Century Gothic" w:hAnsi="Century Gothic" w:cs="Century Gothic"/>
+                <w:lang w:val="vi-VN"/>
+              </w:rPr>
+              <w:t xml:space="preserve">1</w:t>
             </w:r>
           </w:p>
         </w:tc>

</xml_diff>

<commit_message>
feat(EFP-16): add email assign and fix export cv
</commit_message>
<xml_diff>
--- a/output.docx
+++ b/output.docx
@@ -21,7 +21,7 @@
           <w:szCs w:val="32"/>
           <w:lang w:val="vi-VN"/>
         </w:rPr>
-        <w:t xml:space="preserve">Thang</w:t>
+        <w:t xml:space="preserve">Thua</w:t>
       </w:r>
     </w:p>
     <w:p>
@@ -68,7 +68,7 @@
           <w:rFonts w:ascii="Century Gothic" w:eastAsia="Century Gothic" w:hAnsi="Century Gothic" w:cs="Century Gothic"/>
           <w:lang w:val="vi-VN"/>
         </w:rPr>
-        <w:t xml:space="preserve">thang@example.com</w:t>
+        <w:t xml:space="preserve">thua@example.com</w:t>
       </w:r>
     </w:p>
     <w:p>
@@ -201,7 +201,7 @@
           <w:rFonts w:ascii="Century Gothic" w:eastAsia="Century Gothic" w:hAnsi="Century Gothic" w:cs="Century Gothic"/>
           <w:lang w:val="vi-VN"/>
         </w:rPr>
-        <w:t xml:space="preserve">Java, C#</w:t>
+        <w:t xml:space="preserve">Ruby, C#</w:t>
       </w:r>
     </w:p>
     <w:p>
@@ -315,7 +315,7 @@
           <w:bCs/>
           <w:lang w:val="vi-VN"/>
         </w:rPr>
-        <w:t xml:space="preserve">Full Stack Developer</w:t>
+        <w:t xml:space="preserve">UX/UI, Front-end Developer</w:t>
       </w:r>
       <w:r>
         <w:rPr>
@@ -489,7 +489,7 @@
           <w:bCs/>
           <w:lang w:val="vi-VN"/>
         </w:rPr>
-        <w:t xml:space="preserve">Projec 2</w:t>
+        <w:t xml:space="preserve">Projec 2 updated</w:t>
       </w:r>
       <w:r>
         <w:rPr>
@@ -520,7 +520,7 @@
           <w:bCs/>
           <w:lang w:val="vi-VN"/>
         </w:rPr>
-        <w:t xml:space="preserve">UX/UI, Front-end Developer</w:t>
+        <w:t xml:space="preserve">Business Analyst, Back-end Developer</w:t>
       </w:r>
       <w:r>
         <w:rPr>
@@ -777,7 +777,7 @@
                 <w:rFonts w:ascii="Century Gothic" w:eastAsia="Century Gothic" w:hAnsi="Century Gothic" w:cs="Century Gothic"/>
                 <w:lang w:val="vi-VN"/>
               </w:rPr>
-              <w:t xml:space="preserve">Java</w:t>
+              <w:t xml:space="preserve">Ruby</w:t>
             </w:r>
           </w:p>
         </w:tc>
@@ -797,7 +797,7 @@
                 <w:rFonts w:ascii="Century Gothic" w:eastAsia="Century Gothic" w:hAnsi="Century Gothic" w:cs="Century Gothic"/>
                 <w:lang w:val="vi-VN"/>
               </w:rPr>
-              <w:t xml:space="preserve">4</w:t>
+              <w:t xml:space="preserve">3</w:t>
             </w:r>
           </w:p>
         </w:tc>
@@ -881,7 +881,7 @@
                 <w:rFonts w:ascii="Century Gothic" w:eastAsia="Century Gothic" w:hAnsi="Century Gothic" w:cs="Century Gothic"/>
                 <w:lang w:val="vi-VN"/>
               </w:rPr>
-              <w:t xml:space="preserve">1</w:t>
+              <w:t xml:space="preserve">3</w:t>
             </w:r>
           </w:p>
         </w:tc>

</xml_diff>